<commit_message>
added portfolio to cv
</commit_message>
<xml_diff>
--- a/Emmanuel Ikogho Okeoghene - CV.docx
+++ b/Emmanuel Ikogho Okeoghene - CV.docx
@@ -93,24 +93,6 @@
           <w14:ligatures w14:val="standardContextual"/>
         </w:rPr>
         <w:t xml:space="preserve"> </w:t>
-      </w:r>
-      <w:r>
-        <w:rPr>
-          <w:rFonts w:ascii="Times New Roman" w:eastAsia="Calibri" w:hAnsi="Times New Roman" w:cs="Times New Roman"/>
-          <w:color w:val="4A4A4A"/>
-          <w:kern w:val="2"/>
-          <w14:ligatures w14:val="standardContextual"/>
-        </w:rPr>
-        <w:t>+2347019303717</w:t>
-      </w:r>
-      <w:r>
-        <w:rPr>
-          <w:rFonts w:ascii="Times New Roman" w:eastAsia="Calibri" w:hAnsi="Times New Roman" w:cs="Times New Roman"/>
-          <w:color w:val="4A4A4A"/>
-          <w:kern w:val="2"/>
-          <w14:ligatures w14:val="standardContextual"/>
-        </w:rPr>
-        <w:t xml:space="preserve"> | </w:t>
       </w:r>
       <w:hyperlink r:id="rId4" w:history="1">
         <w:r>
@@ -173,6 +155,86 @@
           <w14:ligatures w14:val="standardContextual"/>
         </w:rPr>
         <w:t xml:space="preserve"> </w:t>
+      </w:r>
+      <w:r>
+        <w:rPr>
+          <w:rFonts w:ascii="Times New Roman" w:eastAsia="Calibri" w:hAnsi="Times New Roman" w:cs="Times New Roman"/>
+          <w:color w:val="4A4A4A"/>
+          <w:kern w:val="2"/>
+          <w14:ligatures w14:val="standardContextual"/>
+        </w:rPr>
+        <w:t xml:space="preserve">| </w:t>
+      </w:r>
+      <w:r>
+        <w:rPr>
+          <w:rFonts w:ascii="Times New Roman" w:eastAsia="Calibri" w:hAnsi="Times New Roman" w:cs="Times New Roman"/>
+          <w:color w:val="4A4A4A"/>
+          <w:kern w:val="2"/>
+          <w14:ligatures w14:val="standardContextual"/>
+        </w:rPr>
+        <w:fldChar w:fldCharType="begin"/>
+      </w:r>
+      <w:r>
+        <w:rPr>
+          <w:rFonts w:ascii="Times New Roman" w:eastAsia="Calibri" w:hAnsi="Times New Roman" w:cs="Times New Roman"/>
+          <w:color w:val="4A4A4A"/>
+          <w:kern w:val="2"/>
+          <w14:ligatures w14:val="standardContextual"/>
+        </w:rPr>
+        <w:instrText xml:space="preserve"> HYPERLINK "https://emmanuelikogho.netlify.app/" </w:instrText>
+      </w:r>
+      <w:r>
+        <w:rPr>
+          <w:rFonts w:ascii="Times New Roman" w:eastAsia="Calibri" w:hAnsi="Times New Roman" w:cs="Times New Roman"/>
+          <w:color w:val="4A4A4A"/>
+          <w:kern w:val="2"/>
+          <w14:ligatures w14:val="standardContextual"/>
+        </w:rPr>
+      </w:r>
+      <w:r>
+        <w:rPr>
+          <w:rFonts w:ascii="Times New Roman" w:eastAsia="Calibri" w:hAnsi="Times New Roman" w:cs="Times New Roman"/>
+          <w:color w:val="4A4A4A"/>
+          <w:kern w:val="2"/>
+          <w14:ligatures w14:val="standardContextual"/>
+        </w:rPr>
+        <w:fldChar w:fldCharType="separate"/>
+      </w:r>
+      <w:r>
+        <w:rPr>
+          <w:rStyle w:val="Hyperlink"/>
+          <w:rFonts w:ascii="Times New Roman" w:eastAsia="Calibri" w:hAnsi="Times New Roman" w:cs="Times New Roman"/>
+          <w:kern w:val="2"/>
+          <w14:ligatures w14:val="standardContextual"/>
+        </w:rPr>
+        <w:t>Web</w:t>
+      </w:r>
+      <w:r>
+        <w:rPr>
+          <w:rStyle w:val="Hyperlink"/>
+          <w:rFonts w:ascii="Times New Roman" w:eastAsia="Calibri" w:hAnsi="Times New Roman" w:cs="Times New Roman"/>
+          <w:kern w:val="2"/>
+          <w14:ligatures w14:val="standardContextual"/>
+        </w:rPr>
+        <w:t>s</w:t>
+      </w:r>
+      <w:r>
+        <w:rPr>
+          <w:rStyle w:val="Hyperlink"/>
+          <w:rFonts w:ascii="Times New Roman" w:eastAsia="Calibri" w:hAnsi="Times New Roman" w:cs="Times New Roman"/>
+          <w:kern w:val="2"/>
+          <w14:ligatures w14:val="standardContextual"/>
+        </w:rPr>
+        <w:t>ite</w:t>
+      </w:r>
+      <w:r>
+        <w:rPr>
+          <w:rFonts w:ascii="Times New Roman" w:eastAsia="Calibri" w:hAnsi="Times New Roman" w:cs="Times New Roman"/>
+          <w:color w:val="4A4A4A"/>
+          <w:kern w:val="2"/>
+          <w14:ligatures w14:val="standardContextual"/>
+        </w:rPr>
+        <w:fldChar w:fldCharType="end"/>
       </w:r>
     </w:p>
     <w:p>
@@ -1274,43 +1336,22 @@
           <w14:ligatures w14:val="standardContextual"/>
         </w:rPr>
       </w:pPr>
-      <w:r>
-        <w:fldChar w:fldCharType="begin"/>
-      </w:r>
-      <w:r>
-        <w:instrText>HYPERLINK "https://github.com/ikoghoemmanuell/Time-Series-Forecasting-of-Store-Sales"</w:instrText>
-      </w:r>
-      <w:r>
-        <w:fldChar w:fldCharType="separate"/>
-      </w:r>
-      <w:r>
-        <w:rPr>
-          <w:rFonts w:ascii="Times New Roman" w:eastAsia="Calibri" w:hAnsi="Times New Roman" w:cs="Times New Roman"/>
-          <w:b/>
-          <w:bCs/>
-          <w:color w:val="0563C1"/>
-          <w:kern w:val="2"/>
-          <w:sz w:val="21"/>
-          <w:szCs w:val="21"/>
-          <w:u w:val="single"/>
-          <w14:ligatures w14:val="standardContextual"/>
-        </w:rPr>
-        <w:t>Time Series Forecasting for Store Sales</w:t>
-      </w:r>
-      <w:r>
-        <w:rPr>
-          <w:rFonts w:ascii="Times New Roman" w:eastAsia="Calibri" w:hAnsi="Times New Roman" w:cs="Times New Roman"/>
-          <w:b/>
-          <w:bCs/>
-          <w:color w:val="0563C1"/>
-          <w:kern w:val="2"/>
-          <w:sz w:val="21"/>
-          <w:szCs w:val="21"/>
-          <w:u w:val="single"/>
-          <w14:ligatures w14:val="standardContextual"/>
-        </w:rPr>
-        <w:fldChar w:fldCharType="end"/>
-      </w:r>
+      <w:hyperlink r:id="rId16" w:history="1">
+        <w:r>
+          <w:rPr>
+            <w:rFonts w:ascii="Times New Roman" w:eastAsia="Calibri" w:hAnsi="Times New Roman" w:cs="Times New Roman"/>
+            <w:b/>
+            <w:bCs/>
+            <w:color w:val="0563C1"/>
+            <w:kern w:val="2"/>
+            <w:sz w:val="21"/>
+            <w:szCs w:val="21"/>
+            <w:u w:val="single"/>
+            <w14:ligatures w14:val="standardContextual"/>
+          </w:rPr>
+          <w:t>Time Series Forecasting for Store Sales</w:t>
+        </w:r>
+      </w:hyperlink>
       <w:r>
         <w:rPr>
           <w:rFonts w:ascii="Times New Roman" w:eastAsia="Calibri" w:hAnsi="Times New Roman" w:cs="Times New Roman"/>
@@ -1333,7 +1374,7 @@
         </w:rPr>
         <w:t xml:space="preserve">| </w:t>
       </w:r>
-      <w:hyperlink r:id="rId16" w:history="1">
+      <w:hyperlink r:id="rId17" w:history="1">
         <w:r>
           <w:rPr>
             <w:rFonts w:ascii="Times New Roman" w:eastAsia="Calibri" w:hAnsi="Times New Roman" w:cs="Times New Roman"/>
@@ -1449,7 +1490,7 @@
           <w14:ligatures w14:val="standardContextual"/>
         </w:rPr>
       </w:pPr>
-      <w:hyperlink r:id="rId17" w:history="1">
+      <w:hyperlink r:id="rId18" w:history="1">
         <w:r>
           <w:rPr>
             <w:rFonts w:ascii="Times New Roman" w:eastAsia="Calibri" w:hAnsi="Times New Roman" w:cs="Times New Roman"/>
@@ -1487,7 +1528,7 @@
         </w:rPr>
         <w:t xml:space="preserve">| </w:t>
       </w:r>
-      <w:hyperlink r:id="rId18" w:history="1">
+      <w:hyperlink r:id="rId19" w:history="1">
         <w:r>
           <w:rPr>
             <w:rFonts w:ascii="Times New Roman" w:eastAsia="Calibri" w:hAnsi="Times New Roman" w:cs="Times New Roman"/>

</xml_diff>

<commit_message>
changed Telus International to Linkorion Tech
</commit_message>
<xml_diff>
--- a/Emmanuel Ikogho Okeoghene - CV.docx
+++ b/Emmanuel Ikogho Okeoghene - CV.docx
@@ -94,7 +94,7 @@
         </w:rPr>
         <w:t xml:space="preserve"> </w:t>
       </w:r>
-      <w:hyperlink r:id="rId4" w:history="1">
+      <w:hyperlink r:id="rId5" w:history="1">
         <w:r>
           <w:rPr>
             <w:rStyle w:val="Hyperlink"/>
@@ -114,7 +114,7 @@
         </w:rPr>
         <w:t xml:space="preserve">  | </w:t>
       </w:r>
-      <w:hyperlink r:id="rId5" w:history="1">
+      <w:hyperlink r:id="rId6" w:history="1">
         <w:r>
           <w:rPr>
             <w:rStyle w:val="Hyperlink"/>
@@ -134,7 +134,7 @@
         </w:rPr>
         <w:t xml:space="preserve"> | </w:t>
       </w:r>
-      <w:hyperlink r:id="rId6" w:history="1">
+      <w:hyperlink r:id="rId7" w:history="1">
         <w:proofErr w:type="spellStart"/>
         <w:r>
           <w:rPr>
@@ -165,77 +165,17 @@
         </w:rPr>
         <w:t xml:space="preserve">| </w:t>
       </w:r>
-      <w:r>
-        <w:rPr>
-          <w:rFonts w:ascii="Times New Roman" w:eastAsia="Calibri" w:hAnsi="Times New Roman" w:cs="Times New Roman"/>
-          <w:color w:val="4A4A4A"/>
-          <w:kern w:val="2"/>
-          <w14:ligatures w14:val="standardContextual"/>
-        </w:rPr>
-        <w:fldChar w:fldCharType="begin"/>
-      </w:r>
-      <w:r>
-        <w:rPr>
-          <w:rFonts w:ascii="Times New Roman" w:eastAsia="Calibri" w:hAnsi="Times New Roman" w:cs="Times New Roman"/>
-          <w:color w:val="4A4A4A"/>
-          <w:kern w:val="2"/>
-          <w14:ligatures w14:val="standardContextual"/>
-        </w:rPr>
-        <w:instrText xml:space="preserve"> HYPERLINK "https://emmanuelikogho.netlify.app/" </w:instrText>
-      </w:r>
-      <w:r>
-        <w:rPr>
-          <w:rFonts w:ascii="Times New Roman" w:eastAsia="Calibri" w:hAnsi="Times New Roman" w:cs="Times New Roman"/>
-          <w:color w:val="4A4A4A"/>
-          <w:kern w:val="2"/>
-          <w14:ligatures w14:val="standardContextual"/>
-        </w:rPr>
-      </w:r>
-      <w:r>
-        <w:rPr>
-          <w:rFonts w:ascii="Times New Roman" w:eastAsia="Calibri" w:hAnsi="Times New Roman" w:cs="Times New Roman"/>
-          <w:color w:val="4A4A4A"/>
-          <w:kern w:val="2"/>
-          <w14:ligatures w14:val="standardContextual"/>
-        </w:rPr>
-        <w:fldChar w:fldCharType="separate"/>
-      </w:r>
-      <w:r>
-        <w:rPr>
-          <w:rStyle w:val="Hyperlink"/>
-          <w:rFonts w:ascii="Times New Roman" w:eastAsia="Calibri" w:hAnsi="Times New Roman" w:cs="Times New Roman"/>
-          <w:kern w:val="2"/>
-          <w14:ligatures w14:val="standardContextual"/>
-        </w:rPr>
-        <w:t>Web</w:t>
-      </w:r>
-      <w:r>
-        <w:rPr>
-          <w:rStyle w:val="Hyperlink"/>
-          <w:rFonts w:ascii="Times New Roman" w:eastAsia="Calibri" w:hAnsi="Times New Roman" w:cs="Times New Roman"/>
-          <w:kern w:val="2"/>
-          <w14:ligatures w14:val="standardContextual"/>
-        </w:rPr>
-        <w:t>s</w:t>
-      </w:r>
-      <w:r>
-        <w:rPr>
-          <w:rStyle w:val="Hyperlink"/>
-          <w:rFonts w:ascii="Times New Roman" w:eastAsia="Calibri" w:hAnsi="Times New Roman" w:cs="Times New Roman"/>
-          <w:kern w:val="2"/>
-          <w14:ligatures w14:val="standardContextual"/>
-        </w:rPr>
-        <w:t>ite</w:t>
-      </w:r>
-      <w:r>
-        <w:rPr>
-          <w:rFonts w:ascii="Times New Roman" w:eastAsia="Calibri" w:hAnsi="Times New Roman" w:cs="Times New Roman"/>
-          <w:color w:val="4A4A4A"/>
-          <w:kern w:val="2"/>
-          <w14:ligatures w14:val="standardContextual"/>
-        </w:rPr>
-        <w:fldChar w:fldCharType="end"/>
-      </w:r>
+      <w:hyperlink r:id="rId8" w:history="1">
+        <w:r>
+          <w:rPr>
+            <w:rStyle w:val="Hyperlink"/>
+            <w:rFonts w:ascii="Times New Roman" w:eastAsia="Calibri" w:hAnsi="Times New Roman" w:cs="Times New Roman"/>
+            <w:kern w:val="2"/>
+            <w14:ligatures w14:val="standardContextual"/>
+          </w:rPr>
+          <w:t>Website</w:t>
+        </w:r>
+      </w:hyperlink>
     </w:p>
     <w:p>
       <w:pPr>
@@ -470,7 +410,7 @@
           <w14:ligatures w14:val="standardContextual"/>
         </w:rPr>
       </w:pPr>
-      <w:hyperlink r:id="rId7" w:history="1">
+      <w:hyperlink r:id="rId9" w:history="1">
         <w:r>
           <w:rPr>
             <w:rFonts w:ascii="Times New Roman" w:eastAsia="Calibri" w:hAnsi="Times New Roman" w:cs="Times New Roman"/>
@@ -527,7 +467,7 @@
         </w:rPr>
         <w:t xml:space="preserve"> | </w:t>
       </w:r>
-      <w:hyperlink r:id="rId8" w:history="1">
+      <w:hyperlink r:id="rId10" w:history="1">
         <w:r>
           <w:rPr>
             <w:rFonts w:ascii="Times New Roman" w:eastAsia="Calibri" w:hAnsi="Times New Roman" w:cs="Times New Roman"/>
@@ -592,7 +532,7 @@
           <w14:ligatures w14:val="standardContextual"/>
         </w:rPr>
       </w:pPr>
-      <w:hyperlink r:id="rId9" w:history="1">
+      <w:hyperlink r:id="rId11" w:history="1">
         <w:r>
           <w:rPr>
             <w:rFonts w:ascii="Times New Roman" w:eastAsia="Calibri" w:hAnsi="Times New Roman" w:cs="Times New Roman"/>
@@ -630,7 +570,7 @@
         </w:rPr>
         <w:t xml:space="preserve">| </w:t>
       </w:r>
-      <w:hyperlink r:id="rId10" w:history="1">
+      <w:hyperlink r:id="rId12" w:history="1">
         <w:r>
           <w:rPr>
             <w:rFonts w:ascii="Times New Roman" w:eastAsia="Calibri" w:hAnsi="Times New Roman" w:cs="Times New Roman"/>
@@ -848,7 +788,7 @@
         </w:rPr>
         <w:t xml:space="preserve">| </w:t>
       </w:r>
-      <w:hyperlink r:id="rId11" w:history="1">
+      <w:hyperlink r:id="rId13" w:history="1">
         <w:r>
           <w:rPr>
             <w:rFonts w:ascii="Times New Roman" w:eastAsia="Calibri" w:hAnsi="Times New Roman" w:cs="Times New Roman"/>
@@ -1003,7 +943,7 @@
           <w14:ligatures w14:val="standardContextual"/>
         </w:rPr>
       </w:pPr>
-      <w:hyperlink r:id="rId12" w:history="1">
+      <w:hyperlink r:id="rId14" w:history="1">
         <w:r>
           <w:rPr>
             <w:rFonts w:ascii="Times New Roman" w:eastAsia="Calibri" w:hAnsi="Times New Roman" w:cs="Times New Roman"/>
@@ -1057,7 +997,7 @@
         </w:rPr>
         <w:t xml:space="preserve">| </w:t>
       </w:r>
-      <w:hyperlink r:id="rId13" w:history="1">
+      <w:hyperlink r:id="rId15" w:history="1">
         <w:r>
           <w:rPr>
             <w:rFonts w:ascii="Times New Roman" w:eastAsia="Calibri" w:hAnsi="Times New Roman" w:cs="Times New Roman"/>
@@ -1182,7 +1122,7 @@
           <w14:ligatures w14:val="standardContextual"/>
         </w:rPr>
       </w:pPr>
-      <w:hyperlink r:id="rId14" w:history="1">
+      <w:hyperlink r:id="rId16" w:history="1">
         <w:r>
           <w:rPr>
             <w:rFonts w:ascii="Times New Roman" w:eastAsia="Calibri" w:hAnsi="Times New Roman" w:cs="Times New Roman"/>
@@ -1198,7 +1138,7 @@
           <w:t>Customer Churn Prediction</w:t>
         </w:r>
       </w:hyperlink>
-      <w:hyperlink r:id="rId15" w:history="1">
+      <w:hyperlink r:id="rId17" w:history="1">
         <w:r>
           <w:rPr>
             <w:rFonts w:ascii="Times New Roman" w:eastAsia="Calibri" w:hAnsi="Times New Roman" w:cs="Times New Roman"/>
@@ -1336,7 +1276,7 @@
           <w14:ligatures w14:val="standardContextual"/>
         </w:rPr>
       </w:pPr>
-      <w:hyperlink r:id="rId16" w:history="1">
+      <w:hyperlink r:id="rId18" w:history="1">
         <w:r>
           <w:rPr>
             <w:rFonts w:ascii="Times New Roman" w:eastAsia="Calibri" w:hAnsi="Times New Roman" w:cs="Times New Roman"/>
@@ -1374,7 +1314,7 @@
         </w:rPr>
         <w:t xml:space="preserve">| </w:t>
       </w:r>
-      <w:hyperlink r:id="rId17" w:history="1">
+      <w:hyperlink r:id="rId19" w:history="1">
         <w:r>
           <w:rPr>
             <w:rFonts w:ascii="Times New Roman" w:eastAsia="Calibri" w:hAnsi="Times New Roman" w:cs="Times New Roman"/>
@@ -1490,7 +1430,7 @@
           <w14:ligatures w14:val="standardContextual"/>
         </w:rPr>
       </w:pPr>
-      <w:hyperlink r:id="rId18" w:history="1">
+      <w:hyperlink r:id="rId20" w:history="1">
         <w:r>
           <w:rPr>
             <w:rFonts w:ascii="Times New Roman" w:eastAsia="Calibri" w:hAnsi="Times New Roman" w:cs="Times New Roman"/>
@@ -1528,7 +1468,7 @@
         </w:rPr>
         <w:t xml:space="preserve">| </w:t>
       </w:r>
-      <w:hyperlink r:id="rId19" w:history="1">
+      <w:hyperlink r:id="rId21" w:history="1">
         <w:r>
           <w:rPr>
             <w:rFonts w:ascii="Times New Roman" w:eastAsia="Calibri" w:hAnsi="Times New Roman" w:cs="Times New Roman"/>
@@ -1689,7 +1629,7 @@
           <w:sz w:val="21"/>
           <w:szCs w:val="21"/>
         </w:rPr>
-        <w:t>Telus</w:t>
+        <w:t>Linkorion</w:t>
       </w:r>
       <w:proofErr w:type="spellEnd"/>
       <w:r>
@@ -1701,40 +1641,56 @@
           <w:sz w:val="21"/>
           <w:szCs w:val="21"/>
         </w:rPr>
-        <w:t xml:space="preserve"> International AI – Data </w:t>
-      </w:r>
-      <w:proofErr w:type="spellStart"/>
-      <w:r>
-        <w:rPr>
-          <w:rFonts w:ascii="Times New Roman" w:hAnsi="Times New Roman" w:cs="Times New Roman"/>
-          <w:b/>
-          <w:bCs/>
-          <w:color w:val="4A4A4A"/>
-          <w:sz w:val="21"/>
-          <w:szCs w:val="21"/>
-        </w:rPr>
-        <w:t>Communicty</w:t>
-      </w:r>
-      <w:proofErr w:type="spellEnd"/>
-      <w:r>
-        <w:rPr>
-          <w:rFonts w:ascii="Times New Roman" w:hAnsi="Times New Roman" w:cs="Times New Roman"/>
-          <w:b/>
-          <w:bCs/>
-          <w:color w:val="4A4A4A"/>
-          <w:sz w:val="21"/>
-          <w:szCs w:val="21"/>
-        </w:rPr>
-        <w:t xml:space="preserve"> Surfer</w:t>
-      </w:r>
-      <w:r>
-        <w:rPr>
-          <w:rFonts w:ascii="Times New Roman" w:hAnsi="Times New Roman" w:cs="Times New Roman"/>
-          <w:color w:val="4A4A4A"/>
-          <w:sz w:val="21"/>
-          <w:szCs w:val="21"/>
-        </w:rPr>
-        <w:t xml:space="preserve"> | April 2023 - Present</w:t>
+        <w:t xml:space="preserve"> Technology</w:t>
+      </w:r>
+      <w:r>
+        <w:rPr>
+          <w:rFonts w:ascii="Times New Roman" w:hAnsi="Times New Roman" w:cs="Times New Roman"/>
+          <w:b/>
+          <w:bCs/>
+          <w:color w:val="4A4A4A"/>
+          <w:sz w:val="21"/>
+          <w:szCs w:val="21"/>
+        </w:rPr>
+        <w:t xml:space="preserve"> – Data </w:t>
+      </w:r>
+      <w:r>
+        <w:rPr>
+          <w:rFonts w:ascii="Times New Roman" w:hAnsi="Times New Roman" w:cs="Times New Roman"/>
+          <w:b/>
+          <w:bCs/>
+          <w:color w:val="4A4A4A"/>
+          <w:sz w:val="21"/>
+          <w:szCs w:val="21"/>
+        </w:rPr>
+        <w:t>Science Intern</w:t>
+      </w:r>
+      <w:r>
+        <w:rPr>
+          <w:rFonts w:ascii="Times New Roman" w:hAnsi="Times New Roman" w:cs="Times New Roman"/>
+          <w:color w:val="4A4A4A"/>
+          <w:sz w:val="21"/>
+          <w:szCs w:val="21"/>
+        </w:rPr>
+        <w:t xml:space="preserve"> | </w:t>
+      </w:r>
+      <w:r>
+        <w:rPr>
+          <w:rFonts w:ascii="Times New Roman" w:hAnsi="Times New Roman" w:cs="Times New Roman"/>
+          <w:color w:val="4A4A4A"/>
+          <w:sz w:val="21"/>
+          <w:szCs w:val="21"/>
+        </w:rPr>
+        <w:t>May</w:t>
+      </w:r>
+      <w:r>
+        <w:rPr>
+          <w:rFonts w:ascii="Times New Roman" w:hAnsi="Times New Roman" w:cs="Times New Roman"/>
+          <w:color w:val="4A4A4A"/>
+          <w:sz w:val="21"/>
+          <w:szCs w:val="21"/>
+        </w:rPr>
+        <w:t xml:space="preserve"> 2023 - Present</w:t>
       </w:r>
     </w:p>
     <w:p>
@@ -1759,7 +1715,7 @@
           <w:rFonts w:ascii="Times New Roman" w:hAnsi="Times New Roman" w:cs="Times New Roman"/>
           <w:color w:val="4A4A4A"/>
         </w:rPr>
-        <w:t>Engage with AI community, fostering collaboration and networking.</w:t>
+        <w:t>Analyze data: Clean, preprocess, and explore datasets.</w:t>
       </w:r>
     </w:p>
     <w:p>
@@ -1784,7 +1740,7 @@
           <w:rFonts w:ascii="Times New Roman" w:hAnsi="Times New Roman" w:cs="Times New Roman"/>
           <w:color w:val="4A4A4A"/>
         </w:rPr>
-        <w:t>Build relationships with AI experts, researchers, and enthusiasts.</w:t>
+        <w:t>Build models: Develop and train machine learning models.</w:t>
       </w:r>
     </w:p>
     <w:p>
@@ -1809,7 +1765,7 @@
           <w:rFonts w:ascii="Times New Roman" w:hAnsi="Times New Roman" w:cs="Times New Roman"/>
           <w:color w:val="4A4A4A"/>
         </w:rPr>
-        <w:t>Stay updated with latest AI advancements and trends.</w:t>
+        <w:t>Collaborate: Contribute to real-world projects, applying data-driven solutions.</w:t>
       </w:r>
     </w:p>
     <w:p>
@@ -1834,27 +1790,12 @@
           <w:rFonts w:ascii="Times New Roman" w:hAnsi="Times New Roman" w:cs="Times New Roman"/>
           <w:color w:val="4A4A4A"/>
         </w:rPr>
-        <w:t>Provide valuable insights to community and company growth in AI</w:t>
-      </w:r>
-      <w:r>
-        <w:rPr>
-          <w:rFonts w:ascii="Times New Roman" w:hAnsi="Times New Roman" w:cs="Times New Roman"/>
-          <w:color w:val="FFFFFF" w:themeColor="background1"/>
-        </w:rPr>
-        <w:t>-</w:t>
-      </w:r>
-      <w:r>
-        <w:rPr>
-          <w:rFonts w:ascii="Times New Roman" w:hAnsi="Times New Roman" w:cs="Times New Roman"/>
-          <w:color w:val="4A4A4A"/>
-        </w:rPr>
-        <w:t>technologies.</w:t>
-      </w:r>
-    </w:p>
-    <w:p>
-      <w:pPr>
-        <w:spacing w:after="0"/>
-        <w:ind w:left="144"/>
+        <w:t>Document process and key findings by writing insightful articles.</w:t>
+      </w:r>
+    </w:p>
+    <w:p>
+      <w:pPr>
+        <w:spacing w:after="0"/>
         <w:rPr>
           <w:rFonts w:ascii="Times New Roman" w:hAnsi="Times New Roman" w:cs="Times New Roman"/>
           <w:color w:val="4A4A4A"/>
@@ -2280,6 +2221,243 @@
     </w:sectPr>
   </w:body>
 </w:document>
+</file>
+
+<file path=word/numbering.xml><?xml version="1.0" encoding="utf-8"?>
+<w:numbering xmlns:wpc="http://schemas.microsoft.com/office/word/2010/wordprocessingCanvas" xmlns:cx="http://schemas.microsoft.com/office/drawing/2014/chartex" xmlns:cx1="http://schemas.microsoft.com/office/drawing/2015/9/8/chartex" xmlns:cx2="http://schemas.microsoft.com/office/drawing/2015/10/21/chartex" xmlns:cx3="http://schemas.microsoft.com/office/drawing/2016/5/9/chartex" xmlns:cx4="http://schemas.microsoft.com/office/drawing/2016/5/10/chartex" xmlns:cx5="http://schemas.microsoft.com/office/drawing/2016/5/11/chartex" xmlns:cx6="http://schemas.microsoft.com/office/drawing/2016/5/12/chartex" xmlns:cx7="http://schemas.microsoft.com/office/drawing/2016/5/13/chartex" xmlns:cx8="http://schemas.microsoft.com/office/drawing/2016/5/14/chartex" xmlns:mc="http://schemas.openxmlformats.org/markup-compatibility/2006" xmlns:aink="http://schemas.microsoft.com/office/drawing/2016/ink" xmlns:am3d="http://schemas.microsoft.com/office/drawing/2017/model3d" xmlns:o="urn:schemas-microsoft-com:office:office" xmlns:oel="http://schemas.microsoft.com/office/2019/extlst" xmlns:r="http://schemas.openxmlformats.org/officeDocument/2006/relationships" xmlns:m="http://schemas.openxmlformats.org/officeDocument/2006/math" xmlns:v="urn:schemas-microsoft-com:vml" xmlns:wp14="http://schemas.microsoft.com/office/word/2010/wordprocessingDrawing" xmlns:wp="http://schemas.openxmlformats.org/drawingml/2006/wordprocessingDrawing" xmlns:w10="urn:schemas-microsoft-com:office:word" xmlns:w="http://schemas.openxmlformats.org/wordprocessingml/2006/main" xmlns:w14="http://schemas.microsoft.com/office/word/2010/wordml" xmlns:w15="http://schemas.microsoft.com/office/word/2012/wordml" xmlns:w16cex="http://schemas.microsoft.com/office/word/2018/wordml/cex" xmlns:w16cid="http://schemas.microsoft.com/office/word/2016/wordml/cid" xmlns:w16="http://schemas.microsoft.com/office/word/2018/wordml" xmlns:w16sdtdh="http://schemas.microsoft.com/office/word/2020/wordml/sdtdatahash" xmlns:w16se="http://schemas.microsoft.com/office/word/2015/wordml/symex" xmlns:wpg="http://schemas.microsoft.com/office/word/2010/wordprocessingGroup" xmlns:wpi="http://schemas.microsoft.com/office/word/2010/wordprocessingInk" xmlns:wne="http://schemas.microsoft.com/office/word/2006/wordml" xmlns:wps="http://schemas.microsoft.com/office/word/2010/wordprocessingShape" mc:Ignorable="w14 w15 w16se w16cid w16 w16cex w16sdtdh wp14">
+  <w:abstractNum w:abstractNumId="0" w15:restartNumberingAfterBreak="0">
+    <w:nsid w:val="3A2147DB"/>
+    <w:multiLevelType w:val="multilevel"/>
+    <w:tmpl w:val="C3424B02"/>
+    <w:lvl w:ilvl="0">
+      <w:start w:val="1"/>
+      <w:numFmt w:val="decimal"/>
+      <w:lvlText w:val="%1."/>
+      <w:lvlJc w:val="left"/>
+      <w:pPr>
+        <w:tabs>
+          <w:tab w:val="num" w:pos="720"/>
+        </w:tabs>
+        <w:ind w:left="720" w:hanging="360"/>
+      </w:pPr>
+    </w:lvl>
+    <w:lvl w:ilvl="1" w:tentative="1">
+      <w:start w:val="1"/>
+      <w:numFmt w:val="decimal"/>
+      <w:lvlText w:val="%2."/>
+      <w:lvlJc w:val="left"/>
+      <w:pPr>
+        <w:tabs>
+          <w:tab w:val="num" w:pos="1440"/>
+        </w:tabs>
+        <w:ind w:left="1440" w:hanging="360"/>
+      </w:pPr>
+    </w:lvl>
+    <w:lvl w:ilvl="2" w:tentative="1">
+      <w:start w:val="1"/>
+      <w:numFmt w:val="decimal"/>
+      <w:lvlText w:val="%3."/>
+      <w:lvlJc w:val="left"/>
+      <w:pPr>
+        <w:tabs>
+          <w:tab w:val="num" w:pos="2160"/>
+        </w:tabs>
+        <w:ind w:left="2160" w:hanging="360"/>
+      </w:pPr>
+    </w:lvl>
+    <w:lvl w:ilvl="3" w:tentative="1">
+      <w:start w:val="1"/>
+      <w:numFmt w:val="decimal"/>
+      <w:lvlText w:val="%4."/>
+      <w:lvlJc w:val="left"/>
+      <w:pPr>
+        <w:tabs>
+          <w:tab w:val="num" w:pos="2880"/>
+        </w:tabs>
+        <w:ind w:left="2880" w:hanging="360"/>
+      </w:pPr>
+    </w:lvl>
+    <w:lvl w:ilvl="4" w:tentative="1">
+      <w:start w:val="1"/>
+      <w:numFmt w:val="decimal"/>
+      <w:lvlText w:val="%5."/>
+      <w:lvlJc w:val="left"/>
+      <w:pPr>
+        <w:tabs>
+          <w:tab w:val="num" w:pos="3600"/>
+        </w:tabs>
+        <w:ind w:left="3600" w:hanging="360"/>
+      </w:pPr>
+    </w:lvl>
+    <w:lvl w:ilvl="5" w:tentative="1">
+      <w:start w:val="1"/>
+      <w:numFmt w:val="decimal"/>
+      <w:lvlText w:val="%6."/>
+      <w:lvlJc w:val="left"/>
+      <w:pPr>
+        <w:tabs>
+          <w:tab w:val="num" w:pos="4320"/>
+        </w:tabs>
+        <w:ind w:left="4320" w:hanging="360"/>
+      </w:pPr>
+    </w:lvl>
+    <w:lvl w:ilvl="6" w:tentative="1">
+      <w:start w:val="1"/>
+      <w:numFmt w:val="decimal"/>
+      <w:lvlText w:val="%7."/>
+      <w:lvlJc w:val="left"/>
+      <w:pPr>
+        <w:tabs>
+          <w:tab w:val="num" w:pos="5040"/>
+        </w:tabs>
+        <w:ind w:left="5040" w:hanging="360"/>
+      </w:pPr>
+    </w:lvl>
+    <w:lvl w:ilvl="7" w:tentative="1">
+      <w:start w:val="1"/>
+      <w:numFmt w:val="decimal"/>
+      <w:lvlText w:val="%8."/>
+      <w:lvlJc w:val="left"/>
+      <w:pPr>
+        <w:tabs>
+          <w:tab w:val="num" w:pos="5760"/>
+        </w:tabs>
+        <w:ind w:left="5760" w:hanging="360"/>
+      </w:pPr>
+    </w:lvl>
+    <w:lvl w:ilvl="8" w:tentative="1">
+      <w:start w:val="1"/>
+      <w:numFmt w:val="decimal"/>
+      <w:lvlText w:val="%9."/>
+      <w:lvlJc w:val="left"/>
+      <w:pPr>
+        <w:tabs>
+          <w:tab w:val="num" w:pos="6480"/>
+        </w:tabs>
+        <w:ind w:left="6480" w:hanging="360"/>
+      </w:pPr>
+    </w:lvl>
+  </w:abstractNum>
+  <w:abstractNum w:abstractNumId="1" w15:restartNumberingAfterBreak="0">
+    <w:nsid w:val="464E57BC"/>
+    <w:multiLevelType w:val="multilevel"/>
+    <w:tmpl w:val="079A0CAC"/>
+    <w:lvl w:ilvl="0">
+      <w:start w:val="1"/>
+      <w:numFmt w:val="decimal"/>
+      <w:lvlText w:val="%1."/>
+      <w:lvlJc w:val="left"/>
+      <w:pPr>
+        <w:tabs>
+          <w:tab w:val="num" w:pos="720"/>
+        </w:tabs>
+        <w:ind w:left="720" w:hanging="360"/>
+      </w:pPr>
+    </w:lvl>
+    <w:lvl w:ilvl="1" w:tentative="1">
+      <w:start w:val="1"/>
+      <w:numFmt w:val="decimal"/>
+      <w:lvlText w:val="%2."/>
+      <w:lvlJc w:val="left"/>
+      <w:pPr>
+        <w:tabs>
+          <w:tab w:val="num" w:pos="1440"/>
+        </w:tabs>
+        <w:ind w:left="1440" w:hanging="360"/>
+      </w:pPr>
+    </w:lvl>
+    <w:lvl w:ilvl="2" w:tentative="1">
+      <w:start w:val="1"/>
+      <w:numFmt w:val="decimal"/>
+      <w:lvlText w:val="%3."/>
+      <w:lvlJc w:val="left"/>
+      <w:pPr>
+        <w:tabs>
+          <w:tab w:val="num" w:pos="2160"/>
+        </w:tabs>
+        <w:ind w:left="2160" w:hanging="360"/>
+      </w:pPr>
+    </w:lvl>
+    <w:lvl w:ilvl="3" w:tentative="1">
+      <w:start w:val="1"/>
+      <w:numFmt w:val="decimal"/>
+      <w:lvlText w:val="%4."/>
+      <w:lvlJc w:val="left"/>
+      <w:pPr>
+        <w:tabs>
+          <w:tab w:val="num" w:pos="2880"/>
+        </w:tabs>
+        <w:ind w:left="2880" w:hanging="360"/>
+      </w:pPr>
+    </w:lvl>
+    <w:lvl w:ilvl="4" w:tentative="1">
+      <w:start w:val="1"/>
+      <w:numFmt w:val="decimal"/>
+      <w:lvlText w:val="%5."/>
+      <w:lvlJc w:val="left"/>
+      <w:pPr>
+        <w:tabs>
+          <w:tab w:val="num" w:pos="3600"/>
+        </w:tabs>
+        <w:ind w:left="3600" w:hanging="360"/>
+      </w:pPr>
+    </w:lvl>
+    <w:lvl w:ilvl="5" w:tentative="1">
+      <w:start w:val="1"/>
+      <w:numFmt w:val="decimal"/>
+      <w:lvlText w:val="%6."/>
+      <w:lvlJc w:val="left"/>
+      <w:pPr>
+        <w:tabs>
+          <w:tab w:val="num" w:pos="4320"/>
+        </w:tabs>
+        <w:ind w:left="4320" w:hanging="360"/>
+      </w:pPr>
+    </w:lvl>
+    <w:lvl w:ilvl="6" w:tentative="1">
+      <w:start w:val="1"/>
+      <w:numFmt w:val="decimal"/>
+      <w:lvlText w:val="%7."/>
+      <w:lvlJc w:val="left"/>
+      <w:pPr>
+        <w:tabs>
+          <w:tab w:val="num" w:pos="5040"/>
+        </w:tabs>
+        <w:ind w:left="5040" w:hanging="360"/>
+      </w:pPr>
+    </w:lvl>
+    <w:lvl w:ilvl="7" w:tentative="1">
+      <w:start w:val="1"/>
+      <w:numFmt w:val="decimal"/>
+      <w:lvlText w:val="%8."/>
+      <w:lvlJc w:val="left"/>
+      <w:pPr>
+        <w:tabs>
+          <w:tab w:val="num" w:pos="5760"/>
+        </w:tabs>
+        <w:ind w:left="5760" w:hanging="360"/>
+      </w:pPr>
+    </w:lvl>
+    <w:lvl w:ilvl="8" w:tentative="1">
+      <w:start w:val="1"/>
+      <w:numFmt w:val="decimal"/>
+      <w:lvlText w:val="%9."/>
+      <w:lvlJc w:val="left"/>
+      <w:pPr>
+        <w:tabs>
+          <w:tab w:val="num" w:pos="6480"/>
+        </w:tabs>
+        <w:ind w:left="6480" w:hanging="360"/>
+      </w:pPr>
+    </w:lvl>
+  </w:abstractNum>
+  <w:num w:numId="1" w16cid:durableId="1155612960">
+    <w:abstractNumId w:val="1"/>
+  </w:num>
+  <w:num w:numId="2" w16cid:durableId="1540704106">
+    <w:abstractNumId w:val="0"/>
+  </w:num>
+</w:numbering>
 </file>
 
 <file path=word/styles.xml><?xml version="1.0" encoding="utf-8"?>
@@ -2684,7 +2862,6 @@
   <w:style w:type="character" w:default="1" w:styleId="DefaultParagraphFont">
     <w:name w:val="Default Paragraph Font"/>
     <w:uiPriority w:val="1"/>
-    <w:semiHidden/>
     <w:unhideWhenUsed/>
   </w:style>
   <w:style w:type="table" w:default="1" w:styleId="TableNormal">

</xml_diff>